<commit_message>
Drafted a full implementation of GeneratingCommand
You may now specify a GeneratingCommand type: 'eventing', 'reporting', or 'streaming'. You may now also specify that a streamin command runs in a distributed or centralized manner.
</commit_message>
<xml_diff>
--- a/Notes.docx
+++ b/Notes.docx
@@ -728,6 +728,72 @@
           <w:sz w:val="22"/>
           <w:szCs w:val="22"/>
         </w:rPr>
+        <w:t>partial=True</w:t>
+      </w:r>
+    </w:p>
+    <w:p>
+      <w:pPr>
+        <w:widowControl w:val="0"/>
+        <w:autoSpaceDE w:val="0"/>
+        <w:autoSpaceDN w:val="0"/>
+        <w:adjustRightInd w:val="0"/>
+        <w:ind w:left="1440"/>
+        <w:rPr>
+          <w:rFonts w:ascii="Menlo" w:hAnsi="Menlo" w:cs="Menlo"/>
+          <w:sz w:val="22"/>
+          <w:szCs w:val="22"/>
+        </w:rPr>
+      </w:pPr>
+      <w:r>
+        <w:rPr>
+          <w:rFonts w:ascii="Menlo" w:hAnsi="Menlo" w:cs="Menlo"/>
+          <w:sz w:val="22"/>
+          <w:szCs w:val="22"/>
+        </w:rPr>
+        <w:t xml:space="preserve"># Signals that the command is returning a partial result and </w:t>
+      </w:r>
+    </w:p>
+    <w:p>
+      <w:pPr>
+        <w:widowControl w:val="0"/>
+        <w:autoSpaceDE w:val="0"/>
+        <w:autoSpaceDN w:val="0"/>
+        <w:adjustRightInd w:val="0"/>
+        <w:ind w:left="1440"/>
+        <w:rPr>
+          <w:rFonts w:ascii="Menlo" w:hAnsi="Menlo" w:cs="Menlo"/>
+          <w:sz w:val="22"/>
+          <w:szCs w:val="22"/>
+        </w:rPr>
+      </w:pPr>
+      <w:r>
+        <w:rPr>
+          <w:rFonts w:ascii="Menlo" w:hAnsi="Menlo" w:cs="Menlo"/>
+          <w:sz w:val="22"/>
+          <w:szCs w:val="22"/>
+        </w:rPr>
+        <w:t># that more results will follow.</w:t>
+      </w:r>
+    </w:p>
+    <w:p>
+      <w:pPr>
+        <w:widowControl w:val="0"/>
+        <w:autoSpaceDE w:val="0"/>
+        <w:autoSpaceDN w:val="0"/>
+        <w:adjustRightInd w:val="0"/>
+        <w:ind w:left="720"/>
+        <w:rPr>
+          <w:rFonts w:ascii="Menlo" w:hAnsi="Menlo" w:cs="Menlo"/>
+          <w:sz w:val="22"/>
+          <w:szCs w:val="22"/>
+        </w:rPr>
+      </w:pPr>
+      <w:r>
+        <w:rPr>
+          <w:rFonts w:ascii="Menlo" w:hAnsi="Menlo" w:cs="Menlo"/>
+          <w:sz w:val="22"/>
+          <w:szCs w:val="22"/>
+        </w:rPr>
         <w:t>inspector=</w:t>
       </w:r>
       <w:r>
@@ -914,21 +980,7 @@
         <w:rPr>
           <w:rFonts w:ascii="Century Gothic" w:hAnsi="Century Gothic" w:cs="Century Gothic"/>
         </w:rPr>
-        <w:t>@Configuration(distributed=False) maps to type=’</w:t>
-      </w:r>
-      <w:proofErr w:type="spellStart"/>
-      <w:r>
-        <w:rPr>
-          <w:rFonts w:ascii="Century Gothic" w:hAnsi="Century Gothic" w:cs="Century Gothic"/>
-        </w:rPr>
-        <w:t>stateful</w:t>
-      </w:r>
-      <w:proofErr w:type="spellEnd"/>
-      <w:r>
-        <w:rPr>
-          <w:rFonts w:ascii="Century Gothic" w:hAnsi="Century Gothic" w:cs="Century Gothic"/>
-        </w:rPr>
-        <w:t>’</w:t>
+        <w:t>@Configuration(distributed=False) maps to type=’stateful’</w:t>
       </w:r>
     </w:p>
     <w:p>
@@ -991,21 +1043,7 @@
         <w:rPr>
           <w:rFonts w:ascii="Century Gothic" w:hAnsi="Century Gothic" w:cs="Century Gothic"/>
         </w:rPr>
-        <w:t>distributed={</w:t>
-      </w:r>
-      <w:proofErr w:type="spellStart"/>
-      <w:r>
-        <w:rPr>
-          <w:rFonts w:ascii="Century Gothic" w:hAnsi="Century Gothic" w:cs="Century Gothic"/>
-        </w:rPr>
-        <w:t>True|False</w:t>
-      </w:r>
-      <w:proofErr w:type="spellEnd"/>
-      <w:r>
-        <w:rPr>
-          <w:rFonts w:ascii="Century Gothic" w:hAnsi="Century Gothic" w:cs="Century Gothic"/>
-        </w:rPr>
-        <w:t>}</w:t>
+        <w:t>distributed={True|False}</w:t>
       </w:r>
     </w:p>
     <w:p>
@@ -1037,21 +1075,7 @@
         <w:rPr>
           <w:rFonts w:ascii="Century Gothic" w:hAnsi="Century Gothic" w:cs="Century Gothic"/>
         </w:rPr>
-        <w:t>={</w:t>
-      </w:r>
-      <w:proofErr w:type="spellStart"/>
-      <w:r>
-        <w:rPr>
-          <w:rFonts w:ascii="Century Gothic" w:hAnsi="Century Gothic" w:cs="Century Gothic"/>
-        </w:rPr>
-        <w:t>True|False</w:t>
-      </w:r>
-      <w:proofErr w:type="spellEnd"/>
-      <w:r>
-        <w:rPr>
-          <w:rFonts w:ascii="Century Gothic" w:hAnsi="Century Gothic" w:cs="Century Gothic"/>
-        </w:rPr>
-        <w:t>}</w:t>
+        <w:t>={True|False}</w:t>
       </w:r>
     </w:p>
     <w:p>
@@ -1069,21 +1093,7 @@
         <w:rPr>
           <w:rFonts w:ascii="Century Gothic" w:hAnsi="Century Gothic" w:cs="Century Gothic"/>
         </w:rPr>
-        <w:t>partial={</w:t>
-      </w:r>
-      <w:proofErr w:type="spellStart"/>
-      <w:r>
-        <w:rPr>
-          <w:rFonts w:ascii="Century Gothic" w:hAnsi="Century Gothic" w:cs="Century Gothic"/>
-        </w:rPr>
-        <w:t>True|False</w:t>
-      </w:r>
-      <w:proofErr w:type="spellEnd"/>
-      <w:r>
-        <w:rPr>
-          <w:rFonts w:ascii="Century Gothic" w:hAnsi="Century Gothic" w:cs="Century Gothic"/>
-        </w:rPr>
-        <w:t>}</w:t>
+        <w:t>partial={True|False}</w:t>
       </w:r>
     </w:p>
     <w:p>
@@ -1101,21 +1111,7 @@
         <w:rPr>
           <w:rFonts w:ascii="Century Gothic" w:hAnsi="Century Gothic" w:cs="Century Gothic"/>
         </w:rPr>
-        <w:t>required_fields=</w:t>
-      </w:r>
-      <w:proofErr w:type="gramStart"/>
-      <w:r>
-        <w:rPr>
-          <w:rFonts w:ascii="Century Gothic" w:hAnsi="Century Gothic" w:cs="Century Gothic"/>
-        </w:rPr>
-        <w:t>list(</w:t>
-      </w:r>
-      <w:proofErr w:type="gramEnd"/>
-      <w:r>
-        <w:rPr>
-          <w:rFonts w:ascii="Century Gothic" w:hAnsi="Century Gothic" w:cs="Century Gothic"/>
-        </w:rPr>
-        <w:t>)</w:t>
+        <w:t>required_fields=list()</w:t>
       </w:r>
     </w:p>
     <w:p>
@@ -1130,7 +1126,6 @@
         </w:rPr>
       </w:pPr>
       <w:commentRangeStart w:id="4"/>
-      <w:proofErr w:type="spellStart"/>
       <w:r>
         <w:rPr>
           <w:rFonts w:ascii="Century Gothic" w:hAnsi="Century Gothic" w:cs="Century Gothic"/>
@@ -1138,7 +1133,6 @@
         <w:t>stderr_dest</w:t>
       </w:r>
       <w:commentRangeEnd w:id="4"/>
-      <w:proofErr w:type="spellEnd"/>
       <w:r>
         <w:rPr>
           <w:rStyle w:val="CommentReference"/>
@@ -1149,21 +1143,7 @@
         <w:rPr>
           <w:rFonts w:ascii="Century Gothic" w:hAnsi="Century Gothic" w:cs="Century Gothic"/>
         </w:rPr>
-        <w:t>={‘</w:t>
-      </w:r>
-      <w:proofErr w:type="spellStart"/>
-      <w:r>
-        <w:rPr>
-          <w:rFonts w:ascii="Century Gothic" w:hAnsi="Century Gothic" w:cs="Century Gothic"/>
-        </w:rPr>
-        <w:t>log’|’none</w:t>
-      </w:r>
-      <w:proofErr w:type="spellEnd"/>
-      <w:r>
-        <w:rPr>
-          <w:rFonts w:ascii="Century Gothic" w:hAnsi="Century Gothic" w:cs="Century Gothic"/>
-        </w:rPr>
-        <w:t>’}</w:t>
+        <w:t>={‘log’|’none’}</w:t>
       </w:r>
     </w:p>
     <w:p>
@@ -1198,6 +1178,7 @@
         <w:rPr>
           <w:rFonts w:ascii="Century Gothic" w:hAnsi="Century Gothic" w:cs="Century Gothic"/>
         </w:rPr>
+        <w:lastRenderedPageBreak/>
         <w:t>GeneratingCommand</w:t>
       </w:r>
     </w:p>
@@ -1246,14 +1227,7 @@
         <w:rPr>
           <w:rFonts w:ascii="Century Gothic" w:hAnsi="Century Gothic" w:cs="Century Gothic"/>
         </w:rPr>
-        <w:t xml:space="preserve">figuration </w:t>
-      </w:r>
-      <w:r>
-        <w:rPr>
-          <w:rFonts w:ascii="Century Gothic" w:hAnsi="Century Gothic" w:cs="Century Gothic"/>
-        </w:rPr>
-        <w:lastRenderedPageBreak/>
-        <w:t>possibilities.</w:t>
+        <w:t>figuration possibilities.</w:t>
       </w:r>
     </w:p>
     <w:p>
@@ -1308,39 +1282,29 @@
         </w:rPr>
         <w:t>Equivalent to type=</w:t>
       </w:r>
-      <w:commentRangeStart w:id="5"/>
-      <w:r>
-        <w:rPr>
-          <w:rFonts w:ascii="Century Gothic" w:hAnsi="Century Gothic" w:cs="Century Gothic"/>
-        </w:rPr>
-        <w:t>'</w:t>
-      </w:r>
-      <w:proofErr w:type="spellStart"/>
-      <w:r>
-        <w:rPr>
-          <w:rFonts w:ascii="Century Gothic" w:hAnsi="Century Gothic" w:cs="Century Gothic"/>
-        </w:rPr>
-        <w:t>eventing</w:t>
-      </w:r>
-      <w:proofErr w:type="spellEnd"/>
-      <w:r>
-        <w:rPr>
-          <w:rFonts w:ascii="Century Gothic" w:hAnsi="Century Gothic" w:cs="Century Gothic"/>
-        </w:rPr>
-        <w:t>'</w:t>
-      </w:r>
-      <w:commentRangeEnd w:id="5"/>
-      <w:r>
-        <w:rPr>
-          <w:rStyle w:val="CommentReference"/>
-        </w:rPr>
-        <w:commentReference w:id="5"/>
-      </w:r>
-      <w:r>
-        <w:rPr>
-          <w:rFonts w:ascii="Century Gothic" w:hAnsi="Century Gothic" w:cs="Century Gothic"/>
-        </w:rPr>
-        <w:t>, generating=True (A new type?)</w:t>
+      <w:r>
+        <w:rPr>
+          <w:rFonts w:ascii="Century Gothic" w:hAnsi="Century Gothic" w:cs="Century Gothic"/>
+        </w:rPr>
+        <w:t>’eventing’</w:t>
+      </w:r>
+      <w:r>
+        <w:rPr>
+          <w:rFonts w:ascii="Century Gothic" w:hAnsi="Century Gothic" w:cs="Century Gothic"/>
+        </w:rPr>
+        <w:t>, generating=True (A new type?</w:t>
+      </w:r>
+      <w:r>
+        <w:rPr>
+          <w:rFonts w:ascii="Century Gothic" w:hAnsi="Century Gothic" w:cs="Century Gothic"/>
+        </w:rPr>
+        <w:t xml:space="preserve"> yes</w:t>
+      </w:r>
+      <w:r>
+        <w:rPr>
+          <w:rFonts w:ascii="Century Gothic" w:hAnsi="Century Gothic" w:cs="Century Gothic"/>
+        </w:rPr>
+        <w:t>)</w:t>
       </w:r>
     </w:p>
     <w:p>
@@ -1426,25 +1390,7 @@
         <w:rPr>
           <w:rFonts w:ascii="Century Gothic" w:hAnsi="Century Gothic" w:cs="Century Gothic"/>
         </w:rPr>
-        <w:t>GeneratingCommand that produces events may be distributed (do streaming commands produce events or may the also produce reports?)</w:t>
-      </w:r>
-    </w:p>
-    <w:p>
-      <w:pPr>
-        <w:widowControl w:val="0"/>
-        <w:autoSpaceDE w:val="0"/>
-        <w:autoSpaceDN w:val="0"/>
-        <w:adjustRightInd w:val="0"/>
-        <w:ind w:left="1080"/>
-        <w:rPr>
-          <w:rFonts w:ascii="Century Gothic" w:hAnsi="Century Gothic" w:cs="Century Gothic"/>
-        </w:rPr>
-      </w:pPr>
-      <w:r>
-        <w:rPr>
-          <w:rFonts w:ascii="Century Gothic" w:hAnsi="Century Gothic" w:cs="Century Gothic"/>
-        </w:rPr>
-        <w:t>Equivalent to type='streaming', generating=True</w:t>
+        <w:t>GeneratingCommand that produces events may be distributed Equivalent to type='streaming', generating=True</w:t>
       </w:r>
     </w:p>
     <w:p>
@@ -1539,16 +1485,19 @@
         <w:rPr>
           <w:rFonts w:ascii="Century Gothic" w:hAnsi="Century Gothic" w:cs="Century Gothic"/>
         </w:rPr>
-        <w:t>M</w:t>
-      </w:r>
-      <w:bookmarkStart w:id="6" w:name="_GoBack"/>
-      <w:bookmarkEnd w:id="6"/>
-      <w:r>
-        <w:rPr>
-          <w:rFonts w:ascii="Century Gothic" w:hAnsi="Century Gothic" w:cs="Century Gothic"/>
-        </w:rPr>
-        <w:t>aps to type='streaming', generating=True</w:t>
-      </w:r>
+        <w:t>Maps to type='streaming', generating=True</w:t>
+      </w:r>
+    </w:p>
+    <w:p>
+      <w:pPr>
+        <w:widowControl w:val="0"/>
+        <w:autoSpaceDE w:val="0"/>
+        <w:autoSpaceDN w:val="0"/>
+        <w:adjustRightInd w:val="0"/>
+        <w:rPr>
+          <w:rFonts w:ascii="Century Gothic" w:hAnsi="Century Gothic" w:cs="Century Gothic"/>
+        </w:rPr>
+      </w:pPr>
     </w:p>
     <w:p>
       <w:pPr>
@@ -1575,27 +1524,7 @@
         <w:rPr>
           <w:rFonts w:ascii="Century Gothic" w:hAnsi="Century Gothic" w:cs="Century Gothic"/>
         </w:rPr>
-        <w:t xml:space="preserve"> Streaming GeneratingCommand is equivalent to ty</w:t>
-      </w:r>
-      <w:r>
-        <w:rPr>
-          <w:rFonts w:ascii="Century Gothic" w:hAnsi="Century Gothic" w:cs="Century Gothic"/>
-        </w:rPr>
-        <w:t>pe='</w:t>
-      </w:r>
-      <w:proofErr w:type="spellStart"/>
-      <w:r>
-        <w:rPr>
-          <w:rFonts w:ascii="Century Gothic" w:hAnsi="Century Gothic" w:cs="Century Gothic"/>
-        </w:rPr>
-        <w:t>stateful</w:t>
-      </w:r>
-      <w:proofErr w:type="spellEnd"/>
-      <w:r>
-        <w:rPr>
-          <w:rFonts w:ascii="Century Gothic" w:hAnsi="Century Gothic" w:cs="Century Gothic"/>
-        </w:rPr>
-        <w:t>', generating=False</w:t>
+        <w:t xml:space="preserve"> Streaming GeneratingCommand is </w:t>
       </w:r>
     </w:p>
     <w:p>
@@ -1610,6 +1539,68 @@
           <w:rFonts w:ascii="Century Gothic" w:hAnsi="Century Gothic" w:cs="Century Gothic"/>
         </w:rPr>
       </w:pPr>
+      <w:r>
+        <w:rPr>
+          <w:rFonts w:ascii="Century Gothic" w:hAnsi="Century Gothic" w:cs="Century Gothic"/>
+        </w:rPr>
+        <w:t>E</w:t>
+      </w:r>
+      <w:r>
+        <w:rPr>
+          <w:rFonts w:ascii="Century Gothic" w:hAnsi="Century Gothic" w:cs="Century Gothic"/>
+        </w:rPr>
+        <w:t>quivalent to ty</w:t>
+      </w:r>
+      <w:r>
+        <w:rPr>
+          <w:rFonts w:ascii="Century Gothic" w:hAnsi="Century Gothic" w:cs="Century Gothic"/>
+        </w:rPr>
+        <w:t>pe='streaming</w:t>
+      </w:r>
+      <w:r>
+        <w:rPr>
+          <w:rFonts w:ascii="Century Gothic" w:hAnsi="Century Gothic" w:cs="Century Gothic"/>
+        </w:rPr>
+        <w:t xml:space="preserve">', </w:t>
+      </w:r>
+      <w:r>
+        <w:rPr>
+          <w:rFonts w:ascii="Century Gothic" w:hAnsi="Century Gothic" w:cs="Century Gothic"/>
+        </w:rPr>
+        <w:t>distributed=False, generating=True</w:t>
+      </w:r>
+    </w:p>
+    <w:p>
+      <w:pPr>
+        <w:pStyle w:val="ListParagraph"/>
+        <w:widowControl w:val="0"/>
+        <w:autoSpaceDE w:val="0"/>
+        <w:autoSpaceDN w:val="0"/>
+        <w:adjustRightInd w:val="0"/>
+        <w:ind w:left="1080"/>
+        <w:rPr>
+          <w:rFonts w:ascii="Century Gothic" w:hAnsi="Century Gothic" w:cs="Century Gothic"/>
+        </w:rPr>
+      </w:pPr>
+      <w:r>
+        <w:rPr>
+          <w:rFonts w:ascii="Century Gothic" w:hAnsi="Century Gothic" w:cs="Century Gothic"/>
+        </w:rPr>
+        <w:t>Maps to type=’stateful’, generating=True</w:t>
+      </w:r>
+    </w:p>
+    <w:p>
+      <w:pPr>
+        <w:pStyle w:val="ListParagraph"/>
+        <w:widowControl w:val="0"/>
+        <w:autoSpaceDE w:val="0"/>
+        <w:autoSpaceDN w:val="0"/>
+        <w:adjustRightInd w:val="0"/>
+        <w:ind w:left="1080"/>
+        <w:rPr>
+          <w:rFonts w:ascii="Century Gothic" w:hAnsi="Century Gothic" w:cs="Century Gothic"/>
+        </w:rPr>
+      </w:pPr>
     </w:p>
     <w:p>
       <w:pPr>
@@ -1632,35 +1623,31 @@
         <w:rPr>
           <w:rFonts w:ascii="Century Gothic" w:hAnsi="Century Gothic" w:cs="Century Gothic"/>
         </w:rPr>
-        <w:t xml:space="preserve"> Generating command is modal: mode=['</w:t>
-      </w:r>
-      <w:proofErr w:type="spellStart"/>
-      <w:r>
-        <w:rPr>
-          <w:rFonts w:ascii="Century Gothic" w:hAnsi="Century Gothic" w:cs="Century Gothic"/>
-        </w:rPr>
-        <w:t>eventing</w:t>
-      </w:r>
-      <w:proofErr w:type="spellEnd"/>
-      <w:r>
-        <w:rPr>
-          <w:rFonts w:ascii="Century Gothic" w:hAnsi="Century Gothic" w:cs="Century Gothic"/>
-        </w:rPr>
-        <w:t>'|'</w:t>
-      </w:r>
-      <w:proofErr w:type="spellStart"/>
-      <w:r>
-        <w:rPr>
-          <w:rFonts w:ascii="Century Gothic" w:hAnsi="Century Gothic" w:cs="Century Gothic"/>
-        </w:rPr>
-        <w:t>reporting'|'streaming</w:t>
-      </w:r>
-      <w:proofErr w:type="spellEnd"/>
-      <w:r>
-        <w:rPr>
-          <w:rFonts w:ascii="Century Gothic" w:hAnsi="Century Gothic" w:cs="Century Gothic"/>
-        </w:rPr>
-        <w:t>']</w:t>
+        <w:t xml:space="preserve"> Generating c</w:t>
+      </w:r>
+      <w:r>
+        <w:rPr>
+          <w:rFonts w:ascii="Century Gothic" w:hAnsi="Century Gothic" w:cs="Century Gothic"/>
+        </w:rPr>
+        <w:t>ommand is modal: type=['eventing</w:t>
+      </w:r>
+      <w:r>
+        <w:rPr>
+          <w:rFonts w:ascii="Century Gothic" w:hAnsi="Century Gothic" w:cs="Century Gothic"/>
+        </w:rPr>
+        <w:t>'|'report</w:t>
+      </w:r>
+      <w:r>
+        <w:rPr>
+          <w:rFonts w:ascii="Century Gothic" w:hAnsi="Century Gothic" w:cs="Century Gothic"/>
+        </w:rPr>
+        <w:t>ing</w:t>
+      </w:r>
+      <w:r>
+        <w:rPr>
+          <w:rFonts w:ascii="Century Gothic" w:hAnsi="Century Gothic" w:cs="Century Gothic"/>
+        </w:rPr>
+        <w:t>'|'streaming']</w:t>
       </w:r>
     </w:p>
     <w:p>
@@ -1693,107 +1680,70 @@
         <w:autoSpaceDE w:val="0"/>
         <w:autoSpaceDN w:val="0"/>
         <w:adjustRightInd w:val="0"/>
-        <w:ind w:left="720"/>
-        <w:rPr>
-          <w:rFonts w:ascii="Century Gothic" w:hAnsi="Century Gothic" w:cs="Century Gothic"/>
-        </w:rPr>
-      </w:pPr>
-    </w:p>
-    <w:p>
-      <w:pPr>
-        <w:widowControl w:val="0"/>
-        <w:autoSpaceDE w:val="0"/>
-        <w:autoSpaceDN w:val="0"/>
-        <w:adjustRightInd w:val="0"/>
-        <w:ind w:left="720"/>
-        <w:rPr>
-          <w:rFonts w:ascii="Century Gothic" w:hAnsi="Century Gothic" w:cs="Century Gothic"/>
-        </w:rPr>
-      </w:pPr>
-      <w:r>
-        <w:rPr>
-          <w:rFonts w:ascii="Century Gothic" w:hAnsi="Century Gothic" w:cs="Century Gothic"/>
-        </w:rPr>
-        <w:t xml:space="preserve">Consider: </w:t>
-      </w:r>
-      <w:r>
-        <w:rPr>
-          <w:rFonts w:ascii="Century Gothic" w:hAnsi="Century Gothic" w:cs="Century Gothic"/>
-        </w:rPr>
-        <w:t>N</w:t>
-      </w:r>
-      <w:r>
-        <w:rPr>
-          <w:rFonts w:ascii="Century Gothic" w:hAnsi="Century Gothic" w:cs="Century Gothic"/>
-        </w:rPr>
-        <w:t xml:space="preserve">ew command type: </w:t>
-      </w:r>
-      <w:proofErr w:type="spellStart"/>
-      <w:r>
-        <w:rPr>
-          <w:rFonts w:ascii="Century Gothic" w:hAnsi="Century Gothic" w:cs="Century Gothic"/>
-        </w:rPr>
-        <w:t>StreamingGeneratingCommand</w:t>
-      </w:r>
-      <w:proofErr w:type="spellEnd"/>
-      <w:r>
-        <w:rPr>
-          <w:rFonts w:ascii="Century Gothic" w:hAnsi="Century Gothic" w:cs="Century Gothic"/>
-        </w:rPr>
-        <w:t xml:space="preserve"> (?)</w:t>
-      </w:r>
-    </w:p>
-    <w:p>
-      <w:pPr>
-        <w:widowControl w:val="0"/>
-        <w:autoSpaceDE w:val="0"/>
-        <w:autoSpaceDN w:val="0"/>
-        <w:adjustRightInd w:val="0"/>
-        <w:rPr>
-          <w:rFonts w:ascii="Century Gothic" w:hAnsi="Century Gothic" w:cs="Century Gothic"/>
-        </w:rPr>
-      </w:pPr>
-    </w:p>
-    <w:p>
-      <w:pPr>
-        <w:widowControl w:val="0"/>
-        <w:autoSpaceDE w:val="0"/>
-        <w:autoSpaceDN w:val="0"/>
-        <w:adjustRightInd w:val="0"/>
-        <w:rPr>
-          <w:rFonts w:ascii="Century Gothic" w:hAnsi="Century Gothic" w:cs="Century Gothic"/>
-        </w:rPr>
-      </w:pPr>
-      <w:r>
-        <w:rPr>
-          <w:rFonts w:ascii="Century Gothic" w:hAnsi="Century Gothic" w:cs="Century Gothic"/>
-        </w:rPr>
-        <w:t>-------------------------</w:t>
-      </w:r>
-    </w:p>
-    <w:p>
-      <w:pPr>
-        <w:widowControl w:val="0"/>
-        <w:autoSpaceDE w:val="0"/>
-        <w:autoSpaceDN w:val="0"/>
-        <w:adjustRightInd w:val="0"/>
-        <w:rPr>
-          <w:rFonts w:ascii="Century Gothic" w:hAnsi="Century Gothic" w:cs="Century Gothic"/>
-        </w:rPr>
-      </w:pPr>
-      <w:r>
-        <w:rPr>
-          <w:rFonts w:ascii="Century Gothic" w:hAnsi="Century Gothic" w:cs="Century Gothic"/>
-        </w:rPr>
-        <w:t>* faster csv reader/writer (pandas?)</w:t>
-      </w:r>
-    </w:p>
-    <w:p>
-      <w:r>
-        <w:rPr>
-          <w:rFonts w:ascii="Century Gothic" w:hAnsi="Century Gothic" w:cs="Century Gothic"/>
-        </w:rPr>
-        <w:t>Sent from my iPad</w:t>
+        <w:rPr>
+          <w:rFonts w:ascii="Century Gothic" w:hAnsi="Century Gothic" w:cs="Century Gothic"/>
+        </w:rPr>
+      </w:pPr>
+      <w:bookmarkStart w:id="5" w:name="_GoBack"/>
+      <w:bookmarkEnd w:id="5"/>
+    </w:p>
+    <w:p>
+      <w:pPr>
+        <w:pStyle w:val="Heading2"/>
+        <w:pBdr>
+          <w:top w:val="single" w:sz="4" w:space="1" w:color="auto"/>
+        </w:pBdr>
+      </w:pPr>
+      <w:r>
+        <w:t>TODO:</w:t>
+      </w:r>
+    </w:p>
+    <w:p>
+      <w:pPr>
+        <w:pStyle w:val="ListParagraph"/>
+        <w:numPr>
+          <w:ilvl w:val="0"/>
+          <w:numId w:val="5"/>
+        </w:numPr>
+      </w:pPr>
+      <w:r>
+        <w:t>Remove finished from getinfo exchange; exit will be enough.</w:t>
+      </w:r>
+    </w:p>
+    <w:p>
+      <w:pPr>
+        <w:pStyle w:val="ListParagraph"/>
+        <w:numPr>
+          <w:ilvl w:val="0"/>
+          <w:numId w:val="5"/>
+        </w:numPr>
+      </w:pPr>
+      <w:r>
+        <w:t>Remove stderr_dest</w:t>
+      </w:r>
+    </w:p>
+    <w:p>
+      <w:pPr>
+        <w:pStyle w:val="ListParagraph"/>
+        <w:numPr>
+          <w:ilvl w:val="0"/>
+          <w:numId w:val="6"/>
+        </w:numPr>
+      </w:pPr>
+      <w:r>
+        <w:t>Implement EventingCommand</w:t>
+      </w:r>
+    </w:p>
+    <w:p>
+      <w:pPr>
+        <w:pStyle w:val="ListParagraph"/>
+        <w:numPr>
+          <w:ilvl w:val="0"/>
+          <w:numId w:val="6"/>
+        </w:numPr>
+      </w:pPr>
+      <w:r>
+        <w:t>Default GeneratingCommand configuration is type=’streaming’, distributed=False, generating=True</w:t>
       </w:r>
     </w:p>
     <w:sectPr>
@@ -1823,6 +1773,38 @@
         <w:t>Is this still true? If not, why not? Are there technical reasons?</w:t>
       </w:r>
     </w:p>
+    <w:p>
+      <w:pPr>
+        <w:pStyle w:val="CommentText"/>
+      </w:pPr>
+      <w:r>
+        <w:t>stderr_dest covers app debug scenarios</w:t>
+      </w:r>
+    </w:p>
+    <w:p>
+      <w:pPr>
+        <w:pStyle w:val="CommentText"/>
+      </w:pPr>
+      <w:r>
+        <w:t>max_chunksize prevents abuse; specified by server; sent with metadata in getinfo exchange; client may send its own requirement and this will be set in code.</w:t>
+      </w:r>
+    </w:p>
+    <w:p>
+      <w:pPr>
+        <w:pStyle w:val="CommentText"/>
+      </w:pPr>
+      <w:r>
+        <w:t>max_time governs timeouts</w:t>
+      </w:r>
+      <w:r>
+        <w:t>.</w:t>
+      </w:r>
+    </w:p>
+    <w:p>
+      <w:pPr>
+        <w:pStyle w:val="CommentText"/>
+      </w:pPr>
+    </w:p>
   </w:comment>
   <w:comment w:id="1" w:author="David Noble" w:date="2015-05-06T09:24:00Z" w:initials="DN">
     <w:p>
@@ -1871,15 +1853,7 @@
         <w:annotationRef/>
       </w:r>
       <w:r>
-        <w:t>What are the use cases for @</w:t>
-      </w:r>
-      <w:proofErr w:type="gramStart"/>
-      <w:r>
-        <w:t>Configuration(</w:t>
-      </w:r>
-      <w:proofErr w:type="gramEnd"/>
-      <w:r>
-        <w:t>distributed=True, generating=True)?</w:t>
+        <w:t>What are the use cases for @Configuration(distributed=True, generating=True)?</w:t>
       </w:r>
     </w:p>
   </w:comment>
@@ -1901,112 +1875,24 @@
         <w:rPr>
           <w:rStyle w:val="CommentReference"/>
         </w:rPr>
-        <w:t xml:space="preserve">Do we need this setting? Should we keep it I might prefer an alternative name: </w:t>
-      </w:r>
-      <w:proofErr w:type="spellStart"/>
+        <w:t xml:space="preserve">Do we need this setting? Should we keep it I might prefer an alternative name: stderr=’on’|’off’ or some such thing </w:t>
+      </w:r>
+    </w:p>
+    <w:p>
+      <w:pPr>
+        <w:pStyle w:val="CommentText"/>
+      </w:pPr>
       <w:r>
         <w:rPr>
           <w:rStyle w:val="CommentReference"/>
         </w:rPr>
-        <w:t>stderr</w:t>
-      </w:r>
-      <w:proofErr w:type="spellEnd"/>
-      <w:r>
-        <w:rPr>
-          <w:rStyle w:val="CommentReference"/>
-        </w:rPr>
-        <w:t>=’</w:t>
-      </w:r>
-      <w:proofErr w:type="spellStart"/>
-      <w:r>
-        <w:rPr>
-          <w:rStyle w:val="CommentReference"/>
-        </w:rPr>
-        <w:t>on’|’off</w:t>
-      </w:r>
-      <w:proofErr w:type="spellEnd"/>
-      <w:r>
-        <w:rPr>
-          <w:rStyle w:val="CommentReference"/>
-        </w:rPr>
-        <w:t xml:space="preserve">’ or some such thing </w:t>
-      </w:r>
-    </w:p>
-    <w:p>
-      <w:pPr>
-        <w:pStyle w:val="CommentText"/>
-      </w:pPr>
-      <w:r>
-        <w:rPr>
-          <w:rStyle w:val="CommentReference"/>
-        </w:rPr>
-        <w:t xml:space="preserve">The </w:t>
-      </w:r>
-      <w:proofErr w:type="spellStart"/>
-      <w:proofErr w:type="gramStart"/>
-      <w:r>
-        <w:rPr>
-          <w:rStyle w:val="CommentReference"/>
-        </w:rPr>
-        <w:t>splunklib.searchcommands</w:t>
-      </w:r>
-      <w:proofErr w:type="spellEnd"/>
-      <w:proofErr w:type="gramEnd"/>
-      <w:r>
-        <w:rPr>
-          <w:rStyle w:val="CommentReference"/>
-        </w:rPr>
-        <w:t xml:space="preserve"> package supports</w:t>
+        <w:t>The splunklib.searchcommands package supports</w:t>
       </w:r>
       <w:r>
         <w:t xml:space="preserve"> Python logging configuration. By default messages for a command are logged to</w:t>
       </w:r>
       <w:r>
-        <w:t xml:space="preserve"> </w:t>
-      </w:r>
-      <w:proofErr w:type="spellStart"/>
-      <w:r>
-        <w:t>stderr</w:t>
-      </w:r>
-      <w:proofErr w:type="spellEnd"/>
-      <w:r>
-        <w:t xml:space="preserve"> and can be disabled using this mechanism. Today the </w:t>
-      </w:r>
-      <w:proofErr w:type="spellStart"/>
-      <w:proofErr w:type="gramStart"/>
-      <w:r>
-        <w:t>splunklib.searchcommands</w:t>
-      </w:r>
-      <w:proofErr w:type="spellEnd"/>
-      <w:proofErr w:type="gramEnd"/>
-      <w:r>
-        <w:t xml:space="preserve"> package using the command logger. In the future I would like to reserve the ‘</w:t>
-      </w:r>
-      <w:proofErr w:type="spellStart"/>
-      <w:proofErr w:type="gramStart"/>
-      <w:r>
-        <w:t>splunklib.searchcommands</w:t>
-      </w:r>
-      <w:proofErr w:type="spellEnd"/>
-      <w:proofErr w:type="gramEnd"/>
-      <w:r>
-        <w:t>’ logger for use by the package, reserving the command logger for application developers.</w:t>
-      </w:r>
-    </w:p>
-  </w:comment>
-  <w:comment w:id="5" w:author="David Noble" w:date="2015-05-06T10:27:00Z" w:initials="DN">
-    <w:p>
-      <w:pPr>
-        <w:pStyle w:val="CommentText"/>
-      </w:pPr>
-      <w:r>
-        <w:rPr>
-          <w:rStyle w:val="CommentReference"/>
-        </w:rPr>
-        <w:annotationRef/>
-      </w:r>
-      <w:r>
-        <w:t>How is this different than a StreamingCommand with distributed=False?</w:t>
+        <w:t xml:space="preserve"> stderr and can be disabled using this mechanism. Today the splunklib.searchcommands package using the command logger. In the future I would like to reserve the ‘splunklib.searchcommands’ logger for use by the package, reserving the command logger for application developers.</w:t>
       </w:r>
     </w:p>
   </w:comment>
@@ -2015,12 +1901,11 @@
 
 <file path=word/commentsExtended.xml><?xml version="1.0" encoding="utf-8"?>
 <w15:commentsEx xmlns:wpc="http://schemas.microsoft.com/office/word/2010/wordprocessingCanvas" xmlns:mo="http://schemas.microsoft.com/office/mac/office/2008/main" xmlns:mc="http://schemas.openxmlformats.org/markup-compatibility/2006" xmlns:mv="urn:schemas-microsoft-com:mac:vml" xmlns:o="urn:schemas-microsoft-com:office:office" xmlns:r="http://schemas.openxmlformats.org/officeDocument/2006/relationships" xmlns:m="http://schemas.openxmlformats.org/officeDocument/2006/math" xmlns:v="urn:schemas-microsoft-com:vml" xmlns:wp14="http://schemas.microsoft.com/office/word/2010/wordprocessingDrawing" xmlns:wp="http://schemas.openxmlformats.org/drawingml/2006/wordprocessingDrawing" xmlns:w10="urn:schemas-microsoft-com:office:word" xmlns:w="http://schemas.openxmlformats.org/wordprocessingml/2006/main" xmlns:w14="http://schemas.microsoft.com/office/word/2010/wordml" xmlns:w15="http://schemas.microsoft.com/office/word/2012/wordml" xmlns:wpg="http://schemas.microsoft.com/office/word/2010/wordprocessingGroup" xmlns:wpi="http://schemas.microsoft.com/office/word/2010/wordprocessingInk" xmlns:wne="http://schemas.microsoft.com/office/word/2006/wordml" xmlns:wps="http://schemas.microsoft.com/office/word/2010/wordprocessingShape" mc:Ignorable="w14 w15 wp14">
-  <w15:commentEx w15:paraId="0D122426" w15:done="0"/>
+  <w15:commentEx w15:paraId="536F949B" w15:done="0"/>
   <w15:commentEx w15:paraId="0C017D54" w15:done="0"/>
   <w15:commentEx w15:paraId="3031C9D9" w15:done="0"/>
   <w15:commentEx w15:paraId="01194481" w15:done="0"/>
   <w15:commentEx w15:paraId="7841B867" w15:done="0"/>
-  <w15:commentEx w15:paraId="0C4C4514" w15:done="0"/>
 </w15:commentsEx>
 </file>
 
@@ -2178,6 +2063,232 @@
     </w:lvl>
   </w:abstractNum>
   <w:abstractNum w:abstractNumId="1">
+    <w:nsid w:val="14A7111C"/>
+    <w:multiLevelType w:val="hybridMultilevel"/>
+    <w:tmpl w:val="C72424B4"/>
+    <w:lvl w:ilvl="0" w:tplc="04090003">
+      <w:start w:val="1"/>
+      <w:numFmt w:val="bullet"/>
+      <w:lvlText w:val="o"/>
+      <w:lvlJc w:val="left"/>
+      <w:pPr>
+        <w:ind w:left="720" w:hanging="360"/>
+      </w:pPr>
+      <w:rPr>
+        <w:rFonts w:ascii="Courier New" w:hAnsi="Courier New" w:cs="Courier New" w:hint="default"/>
+      </w:rPr>
+    </w:lvl>
+    <w:lvl w:ilvl="1" w:tplc="04090003" w:tentative="1">
+      <w:start w:val="1"/>
+      <w:numFmt w:val="bullet"/>
+      <w:lvlText w:val="o"/>
+      <w:lvlJc w:val="left"/>
+      <w:pPr>
+        <w:ind w:left="1440" w:hanging="360"/>
+      </w:pPr>
+      <w:rPr>
+        <w:rFonts w:ascii="Courier New" w:hAnsi="Courier New" w:cs="Courier New" w:hint="default"/>
+      </w:rPr>
+    </w:lvl>
+    <w:lvl w:ilvl="2" w:tplc="04090005" w:tentative="1">
+      <w:start w:val="1"/>
+      <w:numFmt w:val="bullet"/>
+      <w:lvlText w:val=""/>
+      <w:lvlJc w:val="left"/>
+      <w:pPr>
+        <w:ind w:left="2160" w:hanging="360"/>
+      </w:pPr>
+      <w:rPr>
+        <w:rFonts w:ascii="Wingdings" w:hAnsi="Wingdings" w:hint="default"/>
+      </w:rPr>
+    </w:lvl>
+    <w:lvl w:ilvl="3" w:tplc="04090001" w:tentative="1">
+      <w:start w:val="1"/>
+      <w:numFmt w:val="bullet"/>
+      <w:lvlText w:val=""/>
+      <w:lvlJc w:val="left"/>
+      <w:pPr>
+        <w:ind w:left="2880" w:hanging="360"/>
+      </w:pPr>
+      <w:rPr>
+        <w:rFonts w:ascii="Symbol" w:hAnsi="Symbol" w:hint="default"/>
+      </w:rPr>
+    </w:lvl>
+    <w:lvl w:ilvl="4" w:tplc="04090003" w:tentative="1">
+      <w:start w:val="1"/>
+      <w:numFmt w:val="bullet"/>
+      <w:lvlText w:val="o"/>
+      <w:lvlJc w:val="left"/>
+      <w:pPr>
+        <w:ind w:left="3600" w:hanging="360"/>
+      </w:pPr>
+      <w:rPr>
+        <w:rFonts w:ascii="Courier New" w:hAnsi="Courier New" w:cs="Courier New" w:hint="default"/>
+      </w:rPr>
+    </w:lvl>
+    <w:lvl w:ilvl="5" w:tplc="04090005" w:tentative="1">
+      <w:start w:val="1"/>
+      <w:numFmt w:val="bullet"/>
+      <w:lvlText w:val=""/>
+      <w:lvlJc w:val="left"/>
+      <w:pPr>
+        <w:ind w:left="4320" w:hanging="360"/>
+      </w:pPr>
+      <w:rPr>
+        <w:rFonts w:ascii="Wingdings" w:hAnsi="Wingdings" w:hint="default"/>
+      </w:rPr>
+    </w:lvl>
+    <w:lvl w:ilvl="6" w:tplc="04090001" w:tentative="1">
+      <w:start w:val="1"/>
+      <w:numFmt w:val="bullet"/>
+      <w:lvlText w:val=""/>
+      <w:lvlJc w:val="left"/>
+      <w:pPr>
+        <w:ind w:left="5040" w:hanging="360"/>
+      </w:pPr>
+      <w:rPr>
+        <w:rFonts w:ascii="Symbol" w:hAnsi="Symbol" w:hint="default"/>
+      </w:rPr>
+    </w:lvl>
+    <w:lvl w:ilvl="7" w:tplc="04090003" w:tentative="1">
+      <w:start w:val="1"/>
+      <w:numFmt w:val="bullet"/>
+      <w:lvlText w:val="o"/>
+      <w:lvlJc w:val="left"/>
+      <w:pPr>
+        <w:ind w:left="5760" w:hanging="360"/>
+      </w:pPr>
+      <w:rPr>
+        <w:rFonts w:ascii="Courier New" w:hAnsi="Courier New" w:cs="Courier New" w:hint="default"/>
+      </w:rPr>
+    </w:lvl>
+    <w:lvl w:ilvl="8" w:tplc="04090005" w:tentative="1">
+      <w:start w:val="1"/>
+      <w:numFmt w:val="bullet"/>
+      <w:lvlText w:val=""/>
+      <w:lvlJc w:val="left"/>
+      <w:pPr>
+        <w:ind w:left="6480" w:hanging="360"/>
+      </w:pPr>
+      <w:rPr>
+        <w:rFonts w:ascii="Wingdings" w:hAnsi="Wingdings" w:hint="default"/>
+      </w:rPr>
+    </w:lvl>
+  </w:abstractNum>
+  <w:abstractNum w:abstractNumId="2">
+    <w:nsid w:val="27855805"/>
+    <w:multiLevelType w:val="hybridMultilevel"/>
+    <w:tmpl w:val="CE2C18BA"/>
+    <w:lvl w:ilvl="0" w:tplc="0409000D">
+      <w:start w:val="1"/>
+      <w:numFmt w:val="bullet"/>
+      <w:lvlText w:val=""/>
+      <w:lvlJc w:val="left"/>
+      <w:pPr>
+        <w:ind w:left="720" w:hanging="360"/>
+      </w:pPr>
+      <w:rPr>
+        <w:rFonts w:ascii="Wingdings" w:hAnsi="Wingdings" w:hint="default"/>
+      </w:rPr>
+    </w:lvl>
+    <w:lvl w:ilvl="1" w:tplc="04090003" w:tentative="1">
+      <w:start w:val="1"/>
+      <w:numFmt w:val="bullet"/>
+      <w:lvlText w:val="o"/>
+      <w:lvlJc w:val="left"/>
+      <w:pPr>
+        <w:ind w:left="1440" w:hanging="360"/>
+      </w:pPr>
+      <w:rPr>
+        <w:rFonts w:ascii="Courier New" w:hAnsi="Courier New" w:cs="Courier New" w:hint="default"/>
+      </w:rPr>
+    </w:lvl>
+    <w:lvl w:ilvl="2" w:tplc="04090005" w:tentative="1">
+      <w:start w:val="1"/>
+      <w:numFmt w:val="bullet"/>
+      <w:lvlText w:val=""/>
+      <w:lvlJc w:val="left"/>
+      <w:pPr>
+        <w:ind w:left="2160" w:hanging="360"/>
+      </w:pPr>
+      <w:rPr>
+        <w:rFonts w:ascii="Wingdings" w:hAnsi="Wingdings" w:hint="default"/>
+      </w:rPr>
+    </w:lvl>
+    <w:lvl w:ilvl="3" w:tplc="04090001" w:tentative="1">
+      <w:start w:val="1"/>
+      <w:numFmt w:val="bullet"/>
+      <w:lvlText w:val=""/>
+      <w:lvlJc w:val="left"/>
+      <w:pPr>
+        <w:ind w:left="2880" w:hanging="360"/>
+      </w:pPr>
+      <w:rPr>
+        <w:rFonts w:ascii="Symbol" w:hAnsi="Symbol" w:hint="default"/>
+      </w:rPr>
+    </w:lvl>
+    <w:lvl w:ilvl="4" w:tplc="04090003" w:tentative="1">
+      <w:start w:val="1"/>
+      <w:numFmt w:val="bullet"/>
+      <w:lvlText w:val="o"/>
+      <w:lvlJc w:val="left"/>
+      <w:pPr>
+        <w:ind w:left="3600" w:hanging="360"/>
+      </w:pPr>
+      <w:rPr>
+        <w:rFonts w:ascii="Courier New" w:hAnsi="Courier New" w:cs="Courier New" w:hint="default"/>
+      </w:rPr>
+    </w:lvl>
+    <w:lvl w:ilvl="5" w:tplc="04090005" w:tentative="1">
+      <w:start w:val="1"/>
+      <w:numFmt w:val="bullet"/>
+      <w:lvlText w:val=""/>
+      <w:lvlJc w:val="left"/>
+      <w:pPr>
+        <w:ind w:left="4320" w:hanging="360"/>
+      </w:pPr>
+      <w:rPr>
+        <w:rFonts w:ascii="Wingdings" w:hAnsi="Wingdings" w:hint="default"/>
+      </w:rPr>
+    </w:lvl>
+    <w:lvl w:ilvl="6" w:tplc="04090001" w:tentative="1">
+      <w:start w:val="1"/>
+      <w:numFmt w:val="bullet"/>
+      <w:lvlText w:val=""/>
+      <w:lvlJc w:val="left"/>
+      <w:pPr>
+        <w:ind w:left="5040" w:hanging="360"/>
+      </w:pPr>
+      <w:rPr>
+        <w:rFonts w:ascii="Symbol" w:hAnsi="Symbol" w:hint="default"/>
+      </w:rPr>
+    </w:lvl>
+    <w:lvl w:ilvl="7" w:tplc="04090003" w:tentative="1">
+      <w:start w:val="1"/>
+      <w:numFmt w:val="bullet"/>
+      <w:lvlText w:val="o"/>
+      <w:lvlJc w:val="left"/>
+      <w:pPr>
+        <w:ind w:left="5760" w:hanging="360"/>
+      </w:pPr>
+      <w:rPr>
+        <w:rFonts w:ascii="Courier New" w:hAnsi="Courier New" w:cs="Courier New" w:hint="default"/>
+      </w:rPr>
+    </w:lvl>
+    <w:lvl w:ilvl="8" w:tplc="04090005" w:tentative="1">
+      <w:start w:val="1"/>
+      <w:numFmt w:val="bullet"/>
+      <w:lvlText w:val=""/>
+      <w:lvlJc w:val="left"/>
+      <w:pPr>
+        <w:ind w:left="6480" w:hanging="360"/>
+      </w:pPr>
+      <w:rPr>
+        <w:rFonts w:ascii="Wingdings" w:hAnsi="Wingdings" w:hint="default"/>
+      </w:rPr>
+    </w:lvl>
+  </w:abstractNum>
+  <w:abstractNum w:abstractNumId="3">
     <w:nsid w:val="2C8E7A28"/>
     <w:multiLevelType w:val="hybridMultilevel"/>
     <w:tmpl w:val="40EC02D2"/>
@@ -2290,7 +2401,7 @@
       </w:rPr>
     </w:lvl>
   </w:abstractNum>
-  <w:abstractNum w:abstractNumId="2">
+  <w:abstractNum w:abstractNumId="4">
     <w:nsid w:val="30B24A36"/>
     <w:multiLevelType w:val="hybridMultilevel"/>
     <w:tmpl w:val="1506E478"/>
@@ -2403,7 +2514,7 @@
       </w:rPr>
     </w:lvl>
   </w:abstractNum>
-  <w:abstractNum w:abstractNumId="3">
+  <w:abstractNum w:abstractNumId="5">
     <w:nsid w:val="56FD6A55"/>
     <w:multiLevelType w:val="hybridMultilevel"/>
     <w:tmpl w:val="158AA0C0"/>
@@ -2517,16 +2628,22 @@
     </w:lvl>
   </w:abstractNum>
   <w:num w:numId="1">
-    <w:abstractNumId w:val="1"/>
+    <w:abstractNumId w:val="3"/>
   </w:num>
   <w:num w:numId="2">
     <w:abstractNumId w:val="0"/>
   </w:num>
   <w:num w:numId="3">
-    <w:abstractNumId w:val="3"/>
+    <w:abstractNumId w:val="5"/>
   </w:num>
   <w:num w:numId="4">
+    <w:abstractNumId w:val="4"/>
+  </w:num>
+  <w:num w:numId="5">
     <w:abstractNumId w:val="2"/>
+  </w:num>
+  <w:num w:numId="6">
+    <w:abstractNumId w:val="1"/>
   </w:num>
 </w:numbering>
 </file>
@@ -2938,6 +3055,28 @@
     <w:name w:val="Normal"/>
     <w:qFormat/>
   </w:style>
+  <w:style w:type="paragraph" w:styleId="Heading2">
+    <w:name w:val="heading 2"/>
+    <w:basedOn w:val="Normal"/>
+    <w:next w:val="Normal"/>
+    <w:link w:val="Heading2Char"/>
+    <w:uiPriority w:val="9"/>
+    <w:unhideWhenUsed/>
+    <w:qFormat/>
+    <w:rsid w:val="00A966DB"/>
+    <w:pPr>
+      <w:keepNext/>
+      <w:keepLines/>
+      <w:spacing w:before="40"/>
+      <w:outlineLvl w:val="1"/>
+    </w:pPr>
+    <w:rPr>
+      <w:rFonts w:asciiTheme="majorHAnsi" w:eastAsiaTheme="majorEastAsia" w:hAnsiTheme="majorHAnsi" w:cstheme="majorBidi"/>
+      <w:color w:val="2E74B5" w:themeColor="accent1" w:themeShade="BF"/>
+      <w:sz w:val="26"/>
+      <w:szCs w:val="26"/>
+    </w:rPr>
+  </w:style>
   <w:style w:type="character" w:default="1" w:styleId="DefaultParagraphFont">
     <w:name w:val="Default Paragraph Font"/>
     <w:uiPriority w:val="1"/>
@@ -3103,6 +3242,19 @@
     <w:link w:val="Footer"/>
     <w:uiPriority w:val="99"/>
     <w:rsid w:val="00E56ABD"/>
+  </w:style>
+  <w:style w:type="character" w:customStyle="1" w:styleId="Heading2Char">
+    <w:name w:val="Heading 2 Char"/>
+    <w:basedOn w:val="DefaultParagraphFont"/>
+    <w:link w:val="Heading2"/>
+    <w:uiPriority w:val="9"/>
+    <w:rsid w:val="00A966DB"/>
+    <w:rPr>
+      <w:rFonts w:asciiTheme="majorHAnsi" w:eastAsiaTheme="majorEastAsia" w:hAnsiTheme="majorHAnsi" w:cstheme="majorBidi"/>
+      <w:color w:val="2E74B5" w:themeColor="accent1" w:themeShade="BF"/>
+      <w:sz w:val="26"/>
+      <w:szCs w:val="26"/>
+    </w:rPr>
   </w:style>
 </w:styles>
 </file>

</xml_diff>

<commit_message>
Switched from tuples to lists for record production after confirming that list comprehensions are about 10% faster than tuple comprehensions in Python 2.7.9
</commit_message>
<xml_diff>
--- a/Notes.docx
+++ b/Notes.docx
@@ -1684,8 +1684,6 @@
           <w:rFonts w:ascii="Century Gothic" w:hAnsi="Century Gothic" w:cs="Century Gothic"/>
         </w:rPr>
       </w:pPr>
-      <w:bookmarkStart w:id="5" w:name="_GoBack"/>
-      <w:bookmarkEnd w:id="5"/>
     </w:p>
     <w:p>
       <w:pPr>
@@ -1731,7 +1729,7 @@
         </w:numPr>
       </w:pPr>
       <w:r>
-        <w:t>Implement EventingCommand</w:t>
+        <w:t>Default GeneratingCommand configuration is type=’streaming’, distributed=False, generating=True</w:t>
       </w:r>
     </w:p>
     <w:p>
@@ -1739,11 +1737,37 @@
         <w:pStyle w:val="ListParagraph"/>
         <w:numPr>
           <w:ilvl w:val="0"/>
-          <w:numId w:val="6"/>
+          <w:numId w:val="7"/>
         </w:numPr>
       </w:pPr>
       <w:r>
-        <w:t>Default GeneratingCommand configuration is type=’streaming’, distributed=False, generating=True</w:t>
+        <w:t>Implement ReportingCommand</w:t>
+      </w:r>
+    </w:p>
+    <w:p>
+      <w:pPr>
+        <w:pStyle w:val="ListParagraph"/>
+        <w:numPr>
+          <w:ilvl w:val="0"/>
+          <w:numId w:val="7"/>
+        </w:numPr>
+      </w:pPr>
+      <w:r>
+        <w:t>Implement EventingCommand</w:t>
+      </w:r>
+    </w:p>
+    <w:p>
+      <w:pPr>
+        <w:pStyle w:val="ListParagraph"/>
+        <w:numPr>
+          <w:ilvl w:val="0"/>
+          <w:numId w:val="7"/>
+        </w:numPr>
+      </w:pPr>
+      <w:bookmarkStart w:id="5" w:name="_GoBack"/>
+      <w:bookmarkEnd w:id="5"/>
+      <w:r>
+        <w:t>Create 'splunklib.searchcommands' logger and use it to log framework issues</w:t>
       </w:r>
     </w:p>
     <w:sectPr>
@@ -2065,17 +2089,17 @@
   <w:abstractNum w:abstractNumId="1">
     <w:nsid w:val="14A7111C"/>
     <w:multiLevelType w:val="hybridMultilevel"/>
-    <w:tmpl w:val="C72424B4"/>
-    <w:lvl w:ilvl="0" w:tplc="04090003">
-      <w:start w:val="1"/>
-      <w:numFmt w:val="bullet"/>
-      <w:lvlText w:val="o"/>
+    <w:tmpl w:val="E960A0E0"/>
+    <w:lvl w:ilvl="0" w:tplc="0409000D">
+      <w:start w:val="1"/>
+      <w:numFmt w:val="bullet"/>
+      <w:lvlText w:val=""/>
       <w:lvlJc w:val="left"/>
       <w:pPr>
         <w:ind w:left="720" w:hanging="360"/>
       </w:pPr>
       <w:rPr>
-        <w:rFonts w:ascii="Courier New" w:hAnsi="Courier New" w:cs="Courier New" w:hint="default"/>
+        <w:rFonts w:ascii="Wingdings" w:hAnsi="Wingdings" w:hint="default"/>
       </w:rPr>
     </w:lvl>
     <w:lvl w:ilvl="1" w:tplc="04090003" w:tentative="1">
@@ -2402,6 +2426,119 @@
     </w:lvl>
   </w:abstractNum>
   <w:abstractNum w:abstractNumId="4">
+    <w:nsid w:val="2FE52BA1"/>
+    <w:multiLevelType w:val="hybridMultilevel"/>
+    <w:tmpl w:val="F1841C50"/>
+    <w:lvl w:ilvl="0" w:tplc="04090003">
+      <w:start w:val="1"/>
+      <w:numFmt w:val="bullet"/>
+      <w:lvlText w:val="o"/>
+      <w:lvlJc w:val="left"/>
+      <w:pPr>
+        <w:ind w:left="720" w:hanging="360"/>
+      </w:pPr>
+      <w:rPr>
+        <w:rFonts w:ascii="Courier New" w:hAnsi="Courier New" w:cs="Courier New" w:hint="default"/>
+      </w:rPr>
+    </w:lvl>
+    <w:lvl w:ilvl="1" w:tplc="04090003" w:tentative="1">
+      <w:start w:val="1"/>
+      <w:numFmt w:val="bullet"/>
+      <w:lvlText w:val="o"/>
+      <w:lvlJc w:val="left"/>
+      <w:pPr>
+        <w:ind w:left="1440" w:hanging="360"/>
+      </w:pPr>
+      <w:rPr>
+        <w:rFonts w:ascii="Courier New" w:hAnsi="Courier New" w:cs="Courier New" w:hint="default"/>
+      </w:rPr>
+    </w:lvl>
+    <w:lvl w:ilvl="2" w:tplc="04090005" w:tentative="1">
+      <w:start w:val="1"/>
+      <w:numFmt w:val="bullet"/>
+      <w:lvlText w:val=""/>
+      <w:lvlJc w:val="left"/>
+      <w:pPr>
+        <w:ind w:left="2160" w:hanging="360"/>
+      </w:pPr>
+      <w:rPr>
+        <w:rFonts w:ascii="Wingdings" w:hAnsi="Wingdings" w:hint="default"/>
+      </w:rPr>
+    </w:lvl>
+    <w:lvl w:ilvl="3" w:tplc="04090001" w:tentative="1">
+      <w:start w:val="1"/>
+      <w:numFmt w:val="bullet"/>
+      <w:lvlText w:val=""/>
+      <w:lvlJc w:val="left"/>
+      <w:pPr>
+        <w:ind w:left="2880" w:hanging="360"/>
+      </w:pPr>
+      <w:rPr>
+        <w:rFonts w:ascii="Symbol" w:hAnsi="Symbol" w:hint="default"/>
+      </w:rPr>
+    </w:lvl>
+    <w:lvl w:ilvl="4" w:tplc="04090003" w:tentative="1">
+      <w:start w:val="1"/>
+      <w:numFmt w:val="bullet"/>
+      <w:lvlText w:val="o"/>
+      <w:lvlJc w:val="left"/>
+      <w:pPr>
+        <w:ind w:left="3600" w:hanging="360"/>
+      </w:pPr>
+      <w:rPr>
+        <w:rFonts w:ascii="Courier New" w:hAnsi="Courier New" w:cs="Courier New" w:hint="default"/>
+      </w:rPr>
+    </w:lvl>
+    <w:lvl w:ilvl="5" w:tplc="04090005" w:tentative="1">
+      <w:start w:val="1"/>
+      <w:numFmt w:val="bullet"/>
+      <w:lvlText w:val=""/>
+      <w:lvlJc w:val="left"/>
+      <w:pPr>
+        <w:ind w:left="4320" w:hanging="360"/>
+      </w:pPr>
+      <w:rPr>
+        <w:rFonts w:ascii="Wingdings" w:hAnsi="Wingdings" w:hint="default"/>
+      </w:rPr>
+    </w:lvl>
+    <w:lvl w:ilvl="6" w:tplc="04090001" w:tentative="1">
+      <w:start w:val="1"/>
+      <w:numFmt w:val="bullet"/>
+      <w:lvlText w:val=""/>
+      <w:lvlJc w:val="left"/>
+      <w:pPr>
+        <w:ind w:left="5040" w:hanging="360"/>
+      </w:pPr>
+      <w:rPr>
+        <w:rFonts w:ascii="Symbol" w:hAnsi="Symbol" w:hint="default"/>
+      </w:rPr>
+    </w:lvl>
+    <w:lvl w:ilvl="7" w:tplc="04090003" w:tentative="1">
+      <w:start w:val="1"/>
+      <w:numFmt w:val="bullet"/>
+      <w:lvlText w:val="o"/>
+      <w:lvlJc w:val="left"/>
+      <w:pPr>
+        <w:ind w:left="5760" w:hanging="360"/>
+      </w:pPr>
+      <w:rPr>
+        <w:rFonts w:ascii="Courier New" w:hAnsi="Courier New" w:cs="Courier New" w:hint="default"/>
+      </w:rPr>
+    </w:lvl>
+    <w:lvl w:ilvl="8" w:tplc="04090005" w:tentative="1">
+      <w:start w:val="1"/>
+      <w:numFmt w:val="bullet"/>
+      <w:lvlText w:val=""/>
+      <w:lvlJc w:val="left"/>
+      <w:pPr>
+        <w:ind w:left="6480" w:hanging="360"/>
+      </w:pPr>
+      <w:rPr>
+        <w:rFonts w:ascii="Wingdings" w:hAnsi="Wingdings" w:hint="default"/>
+      </w:rPr>
+    </w:lvl>
+  </w:abstractNum>
+  <w:abstractNum w:abstractNumId="5">
     <w:nsid w:val="30B24A36"/>
     <w:multiLevelType w:val="hybridMultilevel"/>
     <w:tmpl w:val="1506E478"/>
@@ -2514,7 +2651,7 @@
       </w:rPr>
     </w:lvl>
   </w:abstractNum>
-  <w:abstractNum w:abstractNumId="5">
+  <w:abstractNum w:abstractNumId="6">
     <w:nsid w:val="56FD6A55"/>
     <w:multiLevelType w:val="hybridMultilevel"/>
     <w:tmpl w:val="158AA0C0"/>
@@ -2634,16 +2771,19 @@
     <w:abstractNumId w:val="0"/>
   </w:num>
   <w:num w:numId="3">
-    <w:abstractNumId w:val="5"/>
+    <w:abstractNumId w:val="6"/>
   </w:num>
   <w:num w:numId="4">
-    <w:abstractNumId w:val="4"/>
+    <w:abstractNumId w:val="5"/>
   </w:num>
   <w:num w:numId="5">
     <w:abstractNumId w:val="2"/>
   </w:num>
   <w:num w:numId="6">
     <w:abstractNumId w:val="1"/>
+  </w:num>
+  <w:num w:numId="7">
+    <w:abstractNumId w:val="4"/>
   </w:num>
 </w:numbering>
 </file>

</xml_diff>